<commit_message>
use case beschrijving bijgewerkt
</commit_message>
<xml_diff>
--- a/documents/Use-cases.docx
+++ b/documents/Use-cases.docx
@@ -14,6 +14,7 @@
       <w:r>
         <w:rPr>
           <w:noProof/>
+          <w:lang w:val="nl-NL" w:eastAsia="nl-NL"/>
         </w:rPr>
         <w:drawing>
           <wp:inline distT="0" distB="0" distL="0" distR="0">
@@ -3419,54 +3420,7 @@
           <w:p>
             <w:pPr>
               <w:pStyle w:val="Geenafstand"/>
-              <w:numPr>
-                <w:ilvl w:val="0"/>
-                <w:numId w:val="2"/>
-              </w:numPr>
-              <w:rPr>
-                <w:lang w:val="nl-NL"/>
-              </w:rPr>
-            </w:pPr>
-            <w:r>
-              <w:rPr>
-                <w:lang w:val="nl-NL"/>
-              </w:rPr>
-              <w:t>Gebruiker klikt op ‘nee’</w:t>
-            </w:r>
-          </w:p>
-        </w:tc>
-        <w:tc>
-          <w:tcPr>
-            <w:tcW w:w="4223" w:type="dxa"/>
-          </w:tcPr>
-          <w:p>
-            <w:pPr>
-              <w:pStyle w:val="Lijstalinea"/>
-            </w:pPr>
-          </w:p>
-        </w:tc>
-      </w:tr>
-      <w:tr>
-        <w:tc>
-          <w:tcPr>
-            <w:tcW w:w="1526" w:type="dxa"/>
-          </w:tcPr>
-          <w:p>
-            <w:pPr>
-              <w:pStyle w:val="Geenafstand"/>
-              <w:rPr>
-                <w:lang w:val="nl-NL"/>
-              </w:rPr>
-            </w:pPr>
-          </w:p>
-        </w:tc>
-        <w:tc>
-          <w:tcPr>
-            <w:tcW w:w="3827" w:type="dxa"/>
-          </w:tcPr>
-          <w:p>
-            <w:pPr>
-              <w:pStyle w:val="Geenafstand"/>
+              <w:ind w:left="720"/>
               <w:rPr>
                 <w:lang w:val="nl-NL"/>
               </w:rPr>
@@ -3484,30 +3438,64 @@
                 <w:ilvl w:val="0"/>
                 <w:numId w:val="2"/>
               </w:numPr>
-              <w:rPr>
-                <w:lang w:val="nl-NL"/>
-              </w:rPr>
-            </w:pPr>
-            <w:r>
-              <w:rPr>
-                <w:lang w:val="nl-NL"/>
-              </w:rPr>
-              <w:t xml:space="preserve">System toont niet ingevulde </w:t>
-            </w:r>
-            <w:proofErr w:type="spellStart"/>
-            <w:r>
-              <w:rPr>
-                <w:lang w:val="nl-NL"/>
-              </w:rPr>
-              <w:t>vra</w:t>
-            </w:r>
-            <w:proofErr w:type="spellEnd"/>
-            <w:r>
-              <w:rPr>
-                <w:lang w:val="nl-NL"/>
-              </w:rPr>
-              <w:t>(a)g(en)</w:t>
-            </w:r>
+            </w:pPr>
+            <w:r>
+              <w:rPr>
+                <w:lang w:val="nl-NL"/>
+              </w:rPr>
+              <w:t>Systeem toont melding: weet u zeker dat u het tentamen wilt stoppen?’</w:t>
+            </w:r>
+          </w:p>
+        </w:tc>
+      </w:tr>
+      <w:tr>
+        <w:tc>
+          <w:tcPr>
+            <w:tcW w:w="1526" w:type="dxa"/>
+          </w:tcPr>
+          <w:p>
+            <w:pPr>
+              <w:pStyle w:val="Geenafstand"/>
+              <w:rPr>
+                <w:lang w:val="nl-NL"/>
+              </w:rPr>
+            </w:pPr>
+          </w:p>
+        </w:tc>
+        <w:tc>
+          <w:tcPr>
+            <w:tcW w:w="3827" w:type="dxa"/>
+          </w:tcPr>
+          <w:p>
+            <w:pPr>
+              <w:pStyle w:val="Geenafstand"/>
+              <w:numPr>
+                <w:ilvl w:val="0"/>
+                <w:numId w:val="2"/>
+              </w:numPr>
+              <w:rPr>
+                <w:lang w:val="nl-NL"/>
+              </w:rPr>
+            </w:pPr>
+            <w:r>
+              <w:rPr>
+                <w:lang w:val="nl-NL"/>
+              </w:rPr>
+              <w:t>Gebruiker klikt op ‘nee’</w:t>
+            </w:r>
+          </w:p>
+        </w:tc>
+        <w:tc>
+          <w:tcPr>
+            <w:tcW w:w="4223" w:type="dxa"/>
+          </w:tcPr>
+          <w:p>
+            <w:pPr>
+              <w:pStyle w:val="Lijstalinea"/>
+              <w:rPr>
+                <w:lang w:val="nl-NL"/>
+              </w:rPr>
+            </w:pPr>
           </w:p>
         </w:tc>
       </w:tr>
@@ -3651,35 +3639,31 @@
           <w:p>
             <w:pPr>
               <w:pStyle w:val="Lijstalinea"/>
-              <w:numPr>
-                <w:ilvl w:val="0"/>
-                <w:numId w:val="2"/>
-              </w:numPr>
-              <w:rPr>
-                <w:lang w:val="nl-NL"/>
-              </w:rPr>
-            </w:pPr>
-            <w:r>
-              <w:rPr>
-                <w:lang w:val="nl-NL"/>
-              </w:rPr>
-              <w:t>Systeem toont melding: weet u zeker dat u het tentamen wilt stoppen?’</w:t>
-            </w:r>
-          </w:p>
-        </w:tc>
-      </w:tr>
-      <w:tr>
-        <w:tc>
-          <w:tcPr>
-            <w:tcW w:w="1526" w:type="dxa"/>
-          </w:tcPr>
-          <w:p>
-            <w:pPr>
-              <w:pStyle w:val="Geenafstand"/>
-              <w:rPr>
-                <w:lang w:val="nl-NL"/>
-              </w:rPr>
-            </w:pPr>
+              <w:rPr>
+                <w:lang w:val="nl-NL"/>
+              </w:rPr>
+            </w:pPr>
+          </w:p>
+        </w:tc>
+      </w:tr>
+      <w:tr>
+        <w:tc>
+          <w:tcPr>
+            <w:tcW w:w="1526" w:type="dxa"/>
+          </w:tcPr>
+          <w:p>
+            <w:pPr>
+              <w:pStyle w:val="Geenafstand"/>
+              <w:rPr>
+                <w:lang w:val="nl-NL"/>
+              </w:rPr>
+            </w:pPr>
+            <w:r>
+              <w:rPr>
+                <w:lang w:val="nl-NL"/>
+              </w:rPr>
+              <w:t>Primair scenario</w:t>
+            </w:r>
           </w:p>
         </w:tc>
         <w:tc>
@@ -3689,19 +3673,15 @@
           <w:p>
             <w:pPr>
               <w:pStyle w:val="Geenafstand"/>
-              <w:numPr>
-                <w:ilvl w:val="0"/>
-                <w:numId w:val="2"/>
-              </w:numPr>
-              <w:rPr>
-                <w:lang w:val="nl-NL"/>
-              </w:rPr>
-            </w:pPr>
-            <w:r>
-              <w:rPr>
-                <w:lang w:val="nl-NL"/>
-              </w:rPr>
-              <w:t>Gebruiker klikt op ‘nee’</w:t>
+              <w:rPr>
+                <w:lang w:val="nl-NL"/>
+              </w:rPr>
+            </w:pPr>
+            <w:r>
+              <w:rPr>
+                <w:lang w:val="nl-NL"/>
+              </w:rPr>
+              <w:t>1 – 4, 6, 8 - 9</w:t>
             </w:r>
           </w:p>
         </w:tc>
@@ -3724,6 +3704,12 @@
                 <w:lang w:val="nl-NL"/>
               </w:rPr>
             </w:pPr>
+            <w:r>
+              <w:rPr>
+                <w:lang w:val="nl-NL"/>
+              </w:rPr>
+              <w:t>Secundair scenario</w:t>
+            </w:r>
           </w:p>
         </w:tc>
         <w:tc>
@@ -3733,19 +3719,15 @@
           <w:p>
             <w:pPr>
               <w:pStyle w:val="Geenafstand"/>
-              <w:numPr>
-                <w:ilvl w:val="0"/>
-                <w:numId w:val="2"/>
-              </w:numPr>
-              <w:rPr>
-                <w:lang w:val="nl-NL"/>
-              </w:rPr>
-            </w:pPr>
-            <w:r>
-              <w:rPr>
-                <w:lang w:val="nl-NL"/>
-              </w:rPr>
-              <w:t>Gebruiker klikt op ‘ja’</w:t>
+              <w:rPr>
+                <w:lang w:val="nl-NL"/>
+              </w:rPr>
+            </w:pPr>
+            <w:r>
+              <w:rPr>
+                <w:lang w:val="nl-NL"/>
+              </w:rPr>
+              <w:t>1 – 5, 7, 1 – 4, 6, 8, 9</w:t>
             </w:r>
           </w:p>
         </w:tc>
@@ -3753,26 +3735,126 @@
           <w:tcPr>
             <w:tcW w:w="4223" w:type="dxa"/>
           </w:tcPr>
-          <w:p/>
-        </w:tc>
-      </w:tr>
-      <w:tr>
-        <w:tc>
-          <w:tcPr>
-            <w:tcW w:w="1526" w:type="dxa"/>
-          </w:tcPr>
-          <w:p>
-            <w:pPr>
-              <w:pStyle w:val="Geenafstand"/>
-              <w:rPr>
-                <w:lang w:val="nl-NL"/>
-              </w:rPr>
-            </w:pPr>
-            <w:r>
-              <w:rPr>
-                <w:lang w:val="nl-NL"/>
-              </w:rPr>
-              <w:t>Primair scenario</w:t>
+          <w:p>
+            <w:r>
+              <w:t xml:space="preserve">De </w:t>
+            </w:r>
+            <w:proofErr w:type="spellStart"/>
+            <w:r>
+              <w:t>gebruiker</w:t>
+            </w:r>
+            <w:proofErr w:type="spellEnd"/>
+            <w:r>
+              <w:t xml:space="preserve"> </w:t>
+            </w:r>
+            <w:proofErr w:type="spellStart"/>
+            <w:r>
+              <w:t>heeft</w:t>
+            </w:r>
+            <w:proofErr w:type="spellEnd"/>
+            <w:r>
+              <w:t xml:space="preserve"> </w:t>
+            </w:r>
+            <w:proofErr w:type="spellStart"/>
+            <w:r>
+              <w:t>niet</w:t>
+            </w:r>
+            <w:proofErr w:type="spellEnd"/>
+            <w:r>
+              <w:t xml:space="preserve"> </w:t>
+            </w:r>
+            <w:proofErr w:type="spellStart"/>
+            <w:r>
+              <w:t>alle</w:t>
+            </w:r>
+            <w:proofErr w:type="spellEnd"/>
+            <w:r>
+              <w:t xml:space="preserve"> </w:t>
+            </w:r>
+            <w:proofErr w:type="spellStart"/>
+            <w:r>
+              <w:t>vragen</w:t>
+            </w:r>
+            <w:proofErr w:type="spellEnd"/>
+            <w:r>
+              <w:t xml:space="preserve"> </w:t>
+            </w:r>
+            <w:proofErr w:type="spellStart"/>
+            <w:r>
+              <w:t>ingevuld</w:t>
+            </w:r>
+            <w:proofErr w:type="spellEnd"/>
+            <w:r>
+              <w:t xml:space="preserve">, </w:t>
+            </w:r>
+            <w:proofErr w:type="spellStart"/>
+            <w:r>
+              <w:t>maar</w:t>
+            </w:r>
+            <w:proofErr w:type="spellEnd"/>
+            <w:r>
+              <w:t xml:space="preserve"> </w:t>
+            </w:r>
+            <w:proofErr w:type="spellStart"/>
+            <w:r>
+              <w:t>vult</w:t>
+            </w:r>
+            <w:proofErr w:type="spellEnd"/>
+            <w:r>
+              <w:t xml:space="preserve"> </w:t>
+            </w:r>
+            <w:proofErr w:type="spellStart"/>
+            <w:r>
+              <w:t>ze</w:t>
+            </w:r>
+            <w:proofErr w:type="spellEnd"/>
+            <w:r>
+              <w:t xml:space="preserve"> </w:t>
+            </w:r>
+            <w:proofErr w:type="spellStart"/>
+            <w:r>
+              <w:t>uiteindelijk</w:t>
+            </w:r>
+            <w:proofErr w:type="spellEnd"/>
+            <w:r>
+              <w:t xml:space="preserve"> </w:t>
+            </w:r>
+            <w:proofErr w:type="spellStart"/>
+            <w:r>
+              <w:t>toch</w:t>
+            </w:r>
+            <w:proofErr w:type="spellEnd"/>
+            <w:r>
+              <w:t xml:space="preserve"> </w:t>
+            </w:r>
+            <w:proofErr w:type="spellStart"/>
+            <w:r>
+              <w:t>allemaal</w:t>
+            </w:r>
+            <w:proofErr w:type="spellEnd"/>
+            <w:r>
+              <w:t xml:space="preserve"> in.</w:t>
+            </w:r>
+          </w:p>
+        </w:tc>
+      </w:tr>
+      <w:tr>
+        <w:tc>
+          <w:tcPr>
+            <w:tcW w:w="1526" w:type="dxa"/>
+          </w:tcPr>
+          <w:p>
+            <w:pPr>
+              <w:pStyle w:val="Geenafstand"/>
+              <w:rPr>
+                <w:lang w:val="nl-NL"/>
+              </w:rPr>
+            </w:pPr>
+            <w:r>
+              <w:rPr>
+                <w:lang w:val="nl-NL"/>
+              </w:rPr>
+              <w:t>Alternatief scenario</w:t>
             </w:r>
           </w:p>
         </w:tc>
@@ -3791,7 +3873,7 @@
               <w:rPr>
                 <w:lang w:val="nl-NL"/>
               </w:rPr>
-              <w:t>1 – 4, 10, 12, 9</w:t>
+              <w:t>1 – 4, 6 -7, 1 – 4, 6, 8 - 9</w:t>
             </w:r>
           </w:p>
         </w:tc>
@@ -3799,145 +3881,51 @@
           <w:tcPr>
             <w:tcW w:w="4223" w:type="dxa"/>
           </w:tcPr>
-          <w:p/>
-        </w:tc>
-      </w:tr>
-      <w:tr>
-        <w:tc>
-          <w:tcPr>
-            <w:tcW w:w="1526" w:type="dxa"/>
-          </w:tcPr>
-          <w:p>
-            <w:pPr>
-              <w:pStyle w:val="Geenafstand"/>
-              <w:rPr>
-                <w:lang w:val="nl-NL"/>
-              </w:rPr>
-            </w:pPr>
-            <w:r>
-              <w:rPr>
-                <w:lang w:val="nl-NL"/>
-              </w:rPr>
-              <w:t>Secundair scenario</w:t>
-            </w:r>
-          </w:p>
-        </w:tc>
-        <w:tc>
-          <w:tcPr>
-            <w:tcW w:w="3827" w:type="dxa"/>
-          </w:tcPr>
-          <w:p>
-            <w:pPr>
-              <w:pStyle w:val="Geenafstand"/>
-              <w:rPr>
-                <w:lang w:val="nl-NL"/>
-              </w:rPr>
-            </w:pPr>
-            <w:r>
-              <w:rPr>
-                <w:lang w:val="nl-NL"/>
-              </w:rPr>
-              <w:t>1 – 5, 8 - 9</w:t>
-            </w:r>
-          </w:p>
-        </w:tc>
-        <w:tc>
-          <w:tcPr>
-            <w:tcW w:w="4223" w:type="dxa"/>
-          </w:tcPr>
-          <w:p/>
-        </w:tc>
-      </w:tr>
-      <w:tr>
-        <w:tc>
-          <w:tcPr>
-            <w:tcW w:w="1526" w:type="dxa"/>
-          </w:tcPr>
-          <w:p>
-            <w:pPr>
-              <w:pStyle w:val="Geenafstand"/>
-              <w:rPr>
-                <w:lang w:val="nl-NL"/>
-              </w:rPr>
-            </w:pPr>
-            <w:r>
-              <w:rPr>
-                <w:lang w:val="nl-NL"/>
-              </w:rPr>
-              <w:t>Alternatief scenario 1</w:t>
-            </w:r>
-          </w:p>
-        </w:tc>
-        <w:tc>
-          <w:tcPr>
-            <w:tcW w:w="3827" w:type="dxa"/>
-          </w:tcPr>
-          <w:p>
-            <w:pPr>
-              <w:pStyle w:val="Geenafstand"/>
-              <w:rPr>
-                <w:lang w:val="nl-NL"/>
-              </w:rPr>
-            </w:pPr>
-            <w:r>
-              <w:rPr>
-                <w:lang w:val="nl-NL"/>
-              </w:rPr>
-              <w:t>1 – 7, 4, 10, 12, 9</w:t>
-            </w:r>
-          </w:p>
-        </w:tc>
-        <w:tc>
-          <w:tcPr>
-            <w:tcW w:w="4223" w:type="dxa"/>
-          </w:tcPr>
-          <w:p/>
-        </w:tc>
-      </w:tr>
-      <w:tr>
-        <w:tc>
-          <w:tcPr>
-            <w:tcW w:w="1526" w:type="dxa"/>
-          </w:tcPr>
-          <w:p>
-            <w:pPr>
-              <w:pStyle w:val="Geenafstand"/>
-              <w:rPr>
-                <w:lang w:val="nl-NL"/>
-              </w:rPr>
-            </w:pPr>
-            <w:r>
-              <w:rPr>
-                <w:lang w:val="nl-NL"/>
-              </w:rPr>
-              <w:t>Alternatief scenario 2</w:t>
-            </w:r>
-          </w:p>
-        </w:tc>
-        <w:tc>
-          <w:tcPr>
-            <w:tcW w:w="3827" w:type="dxa"/>
-          </w:tcPr>
-          <w:p>
-            <w:pPr>
-              <w:pStyle w:val="Geenafstand"/>
-              <w:rPr>
-                <w:lang w:val="nl-NL"/>
-              </w:rPr>
-            </w:pPr>
-            <w:r>
-              <w:rPr>
-                <w:lang w:val="nl-NL"/>
-              </w:rPr>
-              <w:t>1 – 7, 4, 10 – 11, 1 – 4, 10, 12, 9</w:t>
-            </w:r>
-          </w:p>
-        </w:tc>
-        <w:tc>
-          <w:tcPr>
-            <w:tcW w:w="4223" w:type="dxa"/>
-          </w:tcPr>
-          <w:p/>
+          <w:p>
+            <w:r>
+              <w:t xml:space="preserve">De </w:t>
+            </w:r>
+            <w:proofErr w:type="spellStart"/>
+            <w:r>
+              <w:t>gebruiker</w:t>
+            </w:r>
+            <w:proofErr w:type="spellEnd"/>
+            <w:r>
+              <w:t xml:space="preserve"> </w:t>
+            </w:r>
+            <w:proofErr w:type="spellStart"/>
+            <w:r>
+              <w:t>klikt</w:t>
+            </w:r>
+            <w:proofErr w:type="spellEnd"/>
+            <w:r>
+              <w:t xml:space="preserve"> per </w:t>
+            </w:r>
+            <w:proofErr w:type="spellStart"/>
+            <w:r>
+              <w:t>ongeluk</w:t>
+            </w:r>
+            <w:proofErr w:type="spellEnd"/>
+            <w:r>
+              <w:t xml:space="preserve"> op ‘</w:t>
+            </w:r>
+            <w:proofErr w:type="spellStart"/>
+            <w:r>
+              <w:t>tentamen</w:t>
+            </w:r>
+            <w:proofErr w:type="spellEnd"/>
+            <w:r>
+              <w:t xml:space="preserve"> </w:t>
+            </w:r>
+            <w:proofErr w:type="spellStart"/>
+            <w:r>
+              <w:t>stoppen</w:t>
+            </w:r>
+            <w:proofErr w:type="spellEnd"/>
+            <w:r>
+              <w:t>’</w:t>
+            </w:r>
+          </w:p>
         </w:tc>
       </w:tr>
     </w:tbl>
@@ -4294,7 +4282,6 @@
             </w:pPr>
             <w:proofErr w:type="spellStart"/>
             <w:r>
-              <w:lastRenderedPageBreak/>
               <w:t>Beschrijving</w:t>
             </w:r>
             <w:proofErr w:type="spellEnd"/>
@@ -4462,6 +4449,7 @@
               <w:rPr>
                 <w:lang w:val="nl-NL"/>
               </w:rPr>
+              <w:lastRenderedPageBreak/>
               <w:t>Stappen</w:t>
             </w:r>
           </w:p>

</xml_diff>